<commit_message>
done with lab_1 FC
</commit_message>
<xml_diff>
--- a/2_sem/FC/lab_1/9492_viktorov_LR1.docx
+++ b/2_sem/FC/lab_1/9492_viktorov_LR1.docx
@@ -206,15 +206,10 @@
         <w:rPr>
           <w:b/>
         </w:rPr>
-        <w:t xml:space="preserve">СО ЗВЕНОМ ПОСТОЯННОГО </w:t>
-      </w:r>
-      <w:proofErr w:type="gramStart"/>
-      <w:r>
-        <w:rPr>
-          <w:b/>
-        </w:rPr>
-        <w:t xml:space="preserve">ТОКА </w:t>
-      </w:r>
+        <w:t>СО ЗВЕНОМ ПОСТОЯННОГО ТОКА</w:t>
+      </w:r>
+      <w:bookmarkStart w:id="0" w:name="_GoBack"/>
+      <w:bookmarkEnd w:id="0"/>
       <w:r>
         <w:rPr>
           <w:b/>
@@ -225,14 +220,7 @@
         <w:rPr>
           <w:b/>
         </w:rPr>
-        <w:t>И</w:t>
-      </w:r>
-      <w:proofErr w:type="gramEnd"/>
-      <w:r>
-        <w:rPr>
-          <w:b/>
-        </w:rPr>
-        <w:t xml:space="preserve"> ИНВЕРТОРОМ НАПРЯЖЕНИЯ</w:t>
+        <w:t>И ИНВЕРТОРОМ НАПРЯЖЕНИЯ</w:t>
       </w:r>
     </w:p>
     <w:p>
@@ -460,14 +448,98 @@
     </w:p>
     <w:p>
       <w:pPr>
-        <w:spacing w:line="240" w:lineRule="auto"/>
-      </w:pPr>
-      <w:r>
+        <w:pStyle w:val="Default"/>
+        <w:spacing w:line="360" w:lineRule="auto"/>
+        <w:jc w:val="center"/>
+        <w:rPr>
+          <w:sz w:val="28"/>
+          <w:szCs w:val="28"/>
+        </w:rPr>
+      </w:pPr>
+      <w:r>
+        <w:rPr>
+          <w:b/>
+          <w:bCs/>
+          <w:sz w:val="28"/>
+          <w:szCs w:val="28"/>
+        </w:rPr>
         <w:lastRenderedPageBreak/>
+        <w:t>Задание на лабораторную работу</w:t>
+      </w:r>
+    </w:p>
+    <w:p>
+      <w:pPr>
+        <w:pStyle w:val="Default"/>
+        <w:spacing w:line="360" w:lineRule="auto"/>
+        <w:ind w:firstLine="360"/>
+        <w:jc w:val="both"/>
+        <w:rPr>
+          <w:sz w:val="28"/>
+          <w:szCs w:val="28"/>
+        </w:rPr>
+      </w:pPr>
+      <w:r>
+        <w:rPr>
+          <w:sz w:val="28"/>
+          <w:szCs w:val="28"/>
+        </w:rPr>
+        <w:t xml:space="preserve">По предоставленному преобразователю Micromaster440, используя его документацию (Ввод в эксплуатацию), мультиметр, описание элементов схемы из </w:t>
+      </w:r>
+      <w:proofErr w:type="spellStart"/>
+      <w:r>
+        <w:rPr>
+          <w:sz w:val="28"/>
+          <w:szCs w:val="28"/>
+        </w:rPr>
+        <w:t>Internet</w:t>
+      </w:r>
+      <w:proofErr w:type="spellEnd"/>
+      <w:r>
+        <w:rPr>
+          <w:sz w:val="28"/>
+          <w:szCs w:val="28"/>
+        </w:rPr>
+        <w:t xml:space="preserve">, разобраться в построении силовой схемы </w:t>
+      </w:r>
+    </w:p>
+    <w:p>
+      <w:pPr>
+        <w:pStyle w:val="Default"/>
+        <w:spacing w:line="360" w:lineRule="auto"/>
+        <w:ind w:firstLine="360"/>
+        <w:jc w:val="both"/>
+        <w:rPr>
+          <w:sz w:val="28"/>
+          <w:szCs w:val="28"/>
+        </w:rPr>
+      </w:pPr>
+    </w:p>
+    <w:p>
+      <w:pPr>
+        <w:ind w:firstLine="360"/>
+        <w:jc w:val="center"/>
+      </w:pPr>
+      <w:r>
+        <w:rPr>
+          <w:b/>
+          <w:bCs/>
+          <w:szCs w:val="28"/>
+        </w:rPr>
+        <w:t>Результат выполнения лабораторной работы</w:t>
+      </w:r>
+    </w:p>
+    <w:p>
+      <w:pPr>
+        <w:ind w:firstLine="360"/>
+      </w:pPr>
+      <w:r>
         <w:t>В ходе исследования силовой схемы силового инвертора была построена схема, представленная в приложении 1.</w:t>
       </w:r>
       <w:r>
-        <w:t xml:space="preserve"> Данная схема разделена на три основных блока: </w:t>
+        <w:t xml:space="preserve"> </w:t>
+      </w:r>
+      <w:r>
+        <w:t>Силовая схема данного преобразователя частоты имеет следующую структуру:</w:t>
       </w:r>
     </w:p>
     <w:p>
@@ -477,7 +549,6 @@
           <w:ilvl w:val="0"/>
           <w:numId w:val="5"/>
         </w:numPr>
-        <w:spacing w:line="240" w:lineRule="auto"/>
       </w:pPr>
       <w:r>
         <w:t>Выпрямитель</w:t>
@@ -493,7 +564,6 @@
           <w:ilvl w:val="1"/>
           <w:numId w:val="5"/>
         </w:numPr>
-        <w:spacing w:line="240" w:lineRule="auto"/>
       </w:pPr>
       <w:r>
         <w:t xml:space="preserve"> Фильтр</w:t>
@@ -509,13 +579,9 @@
           <w:ilvl w:val="2"/>
           <w:numId w:val="5"/>
         </w:numPr>
-        <w:spacing w:line="240" w:lineRule="auto"/>
-      </w:pPr>
-      <w:r>
-        <w:t xml:space="preserve">Неполярные керамические конденсаторы, </w:t>
-      </w:r>
-      <w:r>
-        <w:t xml:space="preserve">подключенные </w:t>
+      </w:pPr>
+      <w:r>
+        <w:t xml:space="preserve">Неполярные керамические конденсаторы, подключенные </w:t>
       </w:r>
       <w:proofErr w:type="gramStart"/>
       <w:r>
@@ -533,7 +599,6 @@
           <w:ilvl w:val="2"/>
           <w:numId w:val="5"/>
         </w:numPr>
-        <w:spacing w:line="240" w:lineRule="auto"/>
       </w:pPr>
       <w:r>
         <w:t>Силовая индуктивность, включенная в разрыв каждой фазы</w:t>
@@ -546,7 +611,6 @@
           <w:ilvl w:val="1"/>
           <w:numId w:val="5"/>
         </w:numPr>
-        <w:spacing w:line="240" w:lineRule="auto"/>
       </w:pPr>
       <w:r>
         <w:t xml:space="preserve"> Блок защиты </w:t>
@@ -565,7 +629,6 @@
           <w:ilvl w:val="2"/>
           <w:numId w:val="5"/>
         </w:numPr>
-        <w:spacing w:line="240" w:lineRule="auto"/>
       </w:pPr>
       <w:r>
         <w:t xml:space="preserve">Варисторы, подключенные </w:t>
@@ -589,7 +652,6 @@
           <w:ilvl w:val="1"/>
           <w:numId w:val="5"/>
         </w:numPr>
-        <w:spacing w:line="240" w:lineRule="auto"/>
       </w:pPr>
       <w:r>
         <w:t xml:space="preserve"> Трехфазный диодный мост</w:t>
@@ -605,7 +667,6 @@
           <w:ilvl w:val="0"/>
           <w:numId w:val="5"/>
         </w:numPr>
-        <w:spacing w:line="240" w:lineRule="auto"/>
       </w:pPr>
       <w:r>
         <w:t>Инвертор</w:t>
@@ -618,18 +679,36 @@
           <w:ilvl w:val="1"/>
           <w:numId w:val="5"/>
         </w:numPr>
-        <w:spacing w:line="240" w:lineRule="auto"/>
       </w:pPr>
       <w:r>
         <w:t xml:space="preserve"> Трехфазный транзисторный мост с обратными диодами</w:t>
       </w:r>
       <w:r>
-        <w:t xml:space="preserve"> (инвертирует напряжение)</w:t>
-      </w:r>
-      <w:bookmarkStart w:id="0" w:name="_GoBack"/>
-      <w:bookmarkEnd w:id="0"/>
-      <w:r>
-        <w:t xml:space="preserve"> </w:t>
+        <w:t xml:space="preserve"> (инвертирует напряжение) </w:t>
+      </w:r>
+    </w:p>
+    <w:p>
+      <w:pPr>
+        <w:pStyle w:val="a4"/>
+        <w:numPr>
+          <w:ilvl w:val="2"/>
+          <w:numId w:val="5"/>
+        </w:numPr>
+      </w:pPr>
+      <w:r>
+        <w:t>Транзисторы (являются ключевыми элементами)</w:t>
+      </w:r>
+    </w:p>
+    <w:p>
+      <w:pPr>
+        <w:pStyle w:val="a4"/>
+        <w:numPr>
+          <w:ilvl w:val="2"/>
+          <w:numId w:val="5"/>
+        </w:numPr>
+      </w:pPr>
+      <w:r>
+        <w:t xml:space="preserve">Обратные диоды (выполняют защитную функцию, пропуская обратный ток) </w:t>
       </w:r>
     </w:p>
     <w:p>
@@ -639,10 +718,37 @@
           <w:ilvl w:val="1"/>
           <w:numId w:val="5"/>
         </w:numPr>
-        <w:spacing w:line="240" w:lineRule="auto"/>
-      </w:pPr>
-      <w:r>
-        <w:t xml:space="preserve"> Тормозной резистор</w:t>
+      </w:pPr>
+      <w:r>
+        <w:t xml:space="preserve"> Тормозно</w:t>
+      </w:r>
+      <w:r>
+        <w:t>е плечо</w:t>
+      </w:r>
+    </w:p>
+    <w:p>
+      <w:pPr>
+        <w:pStyle w:val="a4"/>
+        <w:numPr>
+          <w:ilvl w:val="2"/>
+          <w:numId w:val="5"/>
+        </w:numPr>
+      </w:pPr>
+      <w:r>
+        <w:t>Транзистор (включается при необходимости создать тормозной момент на двигателе, в случае, когда не используется рекуперация)</w:t>
+      </w:r>
+    </w:p>
+    <w:p>
+      <w:pPr>
+        <w:pStyle w:val="a4"/>
+        <w:numPr>
+          <w:ilvl w:val="2"/>
+          <w:numId w:val="5"/>
+        </w:numPr>
+      </w:pPr>
+      <w:r>
+        <w:lastRenderedPageBreak/>
+        <w:t>Тормозной резистор (резистор большой мощности для поглощения энергии при торможении)</w:t>
       </w:r>
     </w:p>
     <w:p>
@@ -652,7 +758,6 @@
           <w:ilvl w:val="0"/>
           <w:numId w:val="5"/>
         </w:numPr>
-        <w:spacing w:line="240" w:lineRule="auto"/>
       </w:pPr>
       <w:r>
         <w:t xml:space="preserve">Схема </w:t>
@@ -673,7 +778,6 @@
           <w:ilvl w:val="1"/>
           <w:numId w:val="5"/>
         </w:numPr>
-        <w:spacing w:line="240" w:lineRule="auto"/>
       </w:pPr>
       <w:r>
         <w:t xml:space="preserve"> Токоограничивающий резистор </w:t>
@@ -683,6 +787,9 @@
         <w:t>предзаряда</w:t>
       </w:r>
       <w:proofErr w:type="spellEnd"/>
+      <w:r>
+        <w:t xml:space="preserve"> (для ограничения максимального тока заряда конденсаторов)</w:t>
+      </w:r>
     </w:p>
     <w:p>
       <w:pPr>
@@ -691,10 +798,29 @@
           <w:ilvl w:val="1"/>
           <w:numId w:val="5"/>
         </w:numPr>
-        <w:spacing w:line="240" w:lineRule="auto"/>
-      </w:pPr>
-      <w:r>
-        <w:t xml:space="preserve"> Шунт токоограничивающего резистора</w:t>
+      </w:pPr>
+      <w:r>
+        <w:t xml:space="preserve"> </w:t>
+      </w:r>
+      <w:r>
+        <w:t>Реле</w:t>
+      </w:r>
+      <w:r>
+        <w:t xml:space="preserve"> шунтирования </w:t>
+      </w:r>
+      <w:r>
+        <w:t>токоограничивающего резистора</w:t>
+      </w:r>
+      <w:r>
+        <w:t xml:space="preserve"> (замыкается после </w:t>
+      </w:r>
+      <w:proofErr w:type="spellStart"/>
+      <w:r>
+        <w:t>предзаряда</w:t>
+      </w:r>
+      <w:proofErr w:type="spellEnd"/>
+      <w:r>
+        <w:t xml:space="preserve"> конденсаторов)</w:t>
       </w:r>
     </w:p>
     <w:p>
@@ -704,100 +830,90 @@
           <w:ilvl w:val="1"/>
           <w:numId w:val="5"/>
         </w:numPr>
-        <w:spacing w:line="240" w:lineRule="auto"/>
       </w:pPr>
       <w:r>
         <w:t xml:space="preserve"> Полярные электролитические конденсаторы</w:t>
       </w:r>
-    </w:p>
-    <w:p>
-      <w:pPr>
-        <w:spacing w:line="240" w:lineRule="auto"/>
-        <w:ind w:left="708"/>
-      </w:pPr>
-    </w:p>
-    <w:p>
-      <w:pPr>
-        <w:spacing w:line="240" w:lineRule="auto"/>
-      </w:pPr>
-      <w:r>
-        <w:t xml:space="preserve">Выпрямитель состоит из следующих </w:t>
-      </w:r>
-      <w:r>
-        <w:t>основных</w:t>
-      </w:r>
-      <w:r>
-        <w:t xml:space="preserve"> </w:t>
-      </w:r>
-      <w:r>
-        <w:t>блоков</w:t>
-      </w:r>
-      <w:r>
-        <w:t>:</w:t>
-      </w:r>
-    </w:p>
-    <w:p>
-      <w:pPr>
-        <w:pStyle w:val="a4"/>
-        <w:numPr>
-          <w:ilvl w:val="0"/>
-          <w:numId w:val="4"/>
-        </w:numPr>
-        <w:spacing w:line="240" w:lineRule="auto"/>
-      </w:pPr>
-    </w:p>
-    <w:p>
-      <w:pPr>
-        <w:pStyle w:val="a4"/>
-        <w:numPr>
-          <w:ilvl w:val="0"/>
-          <w:numId w:val="4"/>
-        </w:numPr>
-        <w:spacing w:line="240" w:lineRule="auto"/>
-      </w:pPr>
-      <w:r>
-        <w:t>Керамические неполярные конденсаторы</w:t>
-      </w:r>
-      <w:r>
-        <w:t xml:space="preserve"> (4.7 мкФ, 305 В), подключенные параллельно фазам питания преобразователя частоты. </w:t>
-      </w:r>
-    </w:p>
-    <w:p>
-      <w:pPr>
-        <w:pStyle w:val="a4"/>
-        <w:numPr>
-          <w:ilvl w:val="0"/>
-          <w:numId w:val="4"/>
-        </w:numPr>
-        <w:spacing w:line="240" w:lineRule="auto"/>
-      </w:pPr>
-      <w:r>
-        <w:t xml:space="preserve">Силовая индуктивность (22 </w:t>
-      </w:r>
-      <w:proofErr w:type="spellStart"/>
-      <w:r>
-        <w:t>мкГн</w:t>
-      </w:r>
-      <w:proofErr w:type="spellEnd"/>
-      <w:r>
-        <w:t>, 100 кГц), подключенные в разрыв фаз питания. Выполняют ту же функцию, что и конденсаторы по питанию.</w:t>
-      </w:r>
-    </w:p>
-    <w:p>
-      <w:pPr>
-        <w:pStyle w:val="a4"/>
-        <w:numPr>
-          <w:ilvl w:val="0"/>
-          <w:numId w:val="4"/>
-        </w:numPr>
-        <w:spacing w:line="240" w:lineRule="auto"/>
-      </w:pPr>
-    </w:p>
-    <w:p>
-      <w:pPr>
-        <w:spacing w:line="240" w:lineRule="auto"/>
-        <w:jc w:val="center"/>
-      </w:pPr>
+      <w:r>
+        <w:t xml:space="preserve"> (используются для сглаживания </w:t>
+      </w:r>
+      <w:r>
+        <w:t>пульсирующего выпрямленного напряжения в звене постоянного тока)</w:t>
+      </w:r>
+    </w:p>
+    <w:p/>
+    <w:p>
+      <w:pPr>
+        <w:jc w:val="center"/>
+        <w:rPr>
+          <w:b/>
+        </w:rPr>
+      </w:pPr>
+      <w:r>
+        <w:rPr>
+          <w:b/>
+        </w:rPr>
+        <w:t>Вывод</w:t>
+      </w:r>
+    </w:p>
+    <w:p>
+      <w:pPr>
+        <w:ind w:firstLine="708"/>
+      </w:pPr>
+      <w:r>
+        <w:rPr>
+          <w:szCs w:val="28"/>
+        </w:rPr>
+        <w:t>В результате выполнения данной лабораторной работы была изучена силовая схема преобразователя частоты, составлена ее принципиальная схема.</w:t>
+      </w:r>
+    </w:p>
+    <w:p/>
+    <w:p/>
+    <w:p/>
+    <w:p/>
+    <w:p/>
+    <w:p/>
+    <w:p/>
+    <w:p/>
+    <w:p/>
+    <w:p/>
+    <w:p/>
+    <w:p>
+      <w:pPr>
+        <w:spacing w:line="240" w:lineRule="auto"/>
+        <w:jc w:val="center"/>
+        <w:rPr>
+          <w:b/>
+        </w:rPr>
+      </w:pPr>
+      <w:r>
+        <w:rPr>
+          <w:b/>
+        </w:rPr>
+        <w:lastRenderedPageBreak/>
+        <w:t>ПРИЛОЖЕНИЕ</w:t>
+      </w:r>
+      <w:r>
+        <w:rPr>
+          <w:b/>
+        </w:rPr>
+        <w:t xml:space="preserve"> 1</w:t>
+      </w:r>
+    </w:p>
+    <w:p>
+      <w:pPr>
+        <w:spacing w:line="240" w:lineRule="auto"/>
+        <w:jc w:val="center"/>
+        <w:rPr>
+          <w:b/>
+        </w:rPr>
+      </w:pPr>
+      <w:r>
+        <w:rPr>
+          <w:b/>
+        </w:rPr>
+        <w:t>Схема силовой части преобразователя частоты</w:t>
+      </w:r>
     </w:p>
     <w:p>
       <w:pPr>
@@ -808,7 +924,6 @@
         <w:rPr>
           <w:noProof/>
         </w:rPr>
-        <w:lastRenderedPageBreak/>
         <w:drawing>
           <wp:inline distT="0" distB="0" distL="0" distR="0" wp14:anchorId="4FA6D28C" wp14:editId="45AE199D">
             <wp:extent cx="8480514" cy="5993924"/>
@@ -2090,6 +2205,22 @@
       <w:sz w:val="28"/>
     </w:rPr>
   </w:style>
+  <w:style w:type="paragraph" w:customStyle="1" w:styleId="Default">
+    <w:name w:val="Default"/>
+    <w:rsid w:val="00B73B33"/>
+    <w:pPr>
+      <w:autoSpaceDE w:val="0"/>
+      <w:autoSpaceDN w:val="0"/>
+      <w:adjustRightInd w:val="0"/>
+      <w:spacing w:after="0" w:line="240" w:lineRule="auto"/>
+    </w:pPr>
+    <w:rPr>
+      <w:rFonts w:ascii="Times New Roman" w:hAnsi="Times New Roman" w:cs="Times New Roman"/>
+      <w:color w:val="000000"/>
+      <w:sz w:val="24"/>
+      <w:szCs w:val="24"/>
+    </w:rPr>
+  </w:style>
 </w:styles>
 </file>
 

</xml_diff>